<commit_message>
added till document loader
</commit_message>
<xml_diff>
--- a/AI/GenAI/Documents/GENAI_CampusX_Doc.docx
+++ b/AI/GenAI/Documents/GENAI_CampusX_Doc.docx
@@ -9,6 +9,9 @@
     </w:p>
     <w:p>
       <w:r>
+        <w:rPr>
+          <w:noProof/>
+        </w:rPr>
         <w:drawing>
           <wp:inline distT="0" distB="0" distL="0" distR="0" wp14:anchorId="66482F6E" wp14:editId="7A507C47">
             <wp:extent cx="5006774" cy="2232853"/>
@@ -46,6 +49,238 @@
         </w:drawing>
       </w:r>
     </w:p>
+    <w:p/>
+    <w:p>
+      <w:r>
+        <w:t>Install all the supporting library</w:t>
+      </w:r>
+    </w:p>
+    <w:p>
+      <w:r>
+        <w:t>pip install -r requirements.tx</w:t>
+      </w:r>
+      <w:r>
+        <w:t>t</w:t>
+      </w:r>
+    </w:p>
+    <w:p>
+      <w:r>
+        <w:object w:dxaOrig="1520" w:dyaOrig="989" w14:anchorId="56030F3C">
+          <v:shapetype id="_x0000_t75" coordsize="21600,21600" o:spt="75" o:preferrelative="t" path="m@4@5l@4@11@9@11@9@5xe" filled="f" stroked="f">
+            <v:stroke joinstyle="miter"/>
+            <v:formulas>
+              <v:f eqn="if lineDrawn pixelLineWidth 0"/>
+              <v:f eqn="sum @0 1 0"/>
+              <v:f eqn="sum 0 0 @1"/>
+              <v:f eqn="prod @2 1 2"/>
+              <v:f eqn="prod @3 21600 pixelWidth"/>
+              <v:f eqn="prod @3 21600 pixelHeight"/>
+              <v:f eqn="sum @0 0 1"/>
+              <v:f eqn="prod @6 1 2"/>
+              <v:f eqn="prod @7 21600 pixelWidth"/>
+              <v:f eqn="sum @8 21600 0"/>
+              <v:f eqn="prod @7 21600 pixelHeight"/>
+              <v:f eqn="sum @10 21600 0"/>
+            </v:formulas>
+            <v:path o:extrusionok="f" gradientshapeok="t" o:connecttype="rect"/>
+            <o:lock v:ext="edit" aspectratio="t"/>
+          </v:shapetype>
+          <v:shape id="_x0000_i1025" type="#_x0000_t75" style="width:76.2pt;height:49.2pt" o:ole="">
+            <v:imagedata r:id="rId5" o:title=""/>
+          </v:shape>
+          <o:OLEObject Type="Embed" ProgID="Package" ShapeID="_x0000_i1025" DrawAspect="Icon" ObjectID="_1818863927" r:id="rId6"/>
+        </w:object>
+      </w:r>
+    </w:p>
+    <w:p>
+      <w:pPr>
+        <w:rPr>
+          <w:b/>
+          <w:bCs/>
+          <w:u w:val="single"/>
+        </w:rPr>
+      </w:pPr>
+      <w:r>
+        <w:rPr>
+          <w:b/>
+          <w:bCs/>
+          <w:u w:val="single"/>
+        </w:rPr>
+        <w:t>OpenSource Models</w:t>
+      </w:r>
+    </w:p>
+    <w:p>
+      <w:r>
+        <w:t>To work with opensource model we need to use HuggingFace this help to interact with the Opensource models.</w:t>
+      </w:r>
+    </w:p>
+    <w:p>
+      <w:r>
+        <w:t>To work with Opensource we need to get the AccessKey from HuggingFace websites.</w:t>
+      </w:r>
+    </w:p>
+    <w:p>
+      <w:hyperlink r:id="rId7" w:history="1">
+        <w:r>
+          <w:rPr>
+            <w:rStyle w:val="Hyperlink"/>
+          </w:rPr>
+          <w:t>Models - Hugging Face</w:t>
+        </w:r>
+      </w:hyperlink>
+    </w:p>
+    <w:p>
+      <w:r>
+        <w:rPr>
+          <w:noProof/>
+        </w:rPr>
+        <w:drawing>
+          <wp:inline distT="0" distB="0" distL="0" distR="0" wp14:anchorId="3872F117" wp14:editId="1F94C2B7">
+            <wp:extent cx="4762500" cy="2811805"/>
+            <wp:effectExtent l="0" t="0" r="0" b="7620"/>
+            <wp:docPr id="334000609" name="Picture 1"/>
+            <wp:cNvGraphicFramePr>
+              <a:graphicFrameLocks xmlns:a="http://schemas.openxmlformats.org/drawingml/2006/main" noChangeAspect="1"/>
+            </wp:cNvGraphicFramePr>
+            <a:graphic xmlns:a="http://schemas.openxmlformats.org/drawingml/2006/main">
+              <a:graphicData uri="http://schemas.openxmlformats.org/drawingml/2006/picture">
+                <pic:pic xmlns:pic="http://schemas.openxmlformats.org/drawingml/2006/picture">
+                  <pic:nvPicPr>
+                    <pic:cNvPr id="334000609" name=""/>
+                    <pic:cNvPicPr/>
+                  </pic:nvPicPr>
+                  <pic:blipFill>
+                    <a:blip r:embed="rId8"/>
+                    <a:stretch>
+                      <a:fillRect/>
+                    </a:stretch>
+                  </pic:blipFill>
+                  <pic:spPr>
+                    <a:xfrm>
+                      <a:off x="0" y="0"/>
+                      <a:ext cx="4778911" cy="2821494"/>
+                    </a:xfrm>
+                    <a:prstGeom prst="rect">
+                      <a:avLst/>
+                    </a:prstGeom>
+                  </pic:spPr>
+                </pic:pic>
+              </a:graphicData>
+            </a:graphic>
+          </wp:inline>
+        </w:drawing>
+      </w:r>
+    </w:p>
+    <w:p>
+      <w:r>
+        <w:lastRenderedPageBreak/>
+        <w:t>Troubleshoot VS code and Huggingface connection</w:t>
+      </w:r>
+    </w:p>
+    <w:p>
+      <w:r>
+        <w:t xml:space="preserve">Go to VS Code and Type </w:t>
+      </w:r>
+    </w:p>
+    <w:p>
+      <w:pPr>
+        <w:rPr>
+          <w:b/>
+          <w:bCs/>
+        </w:rPr>
+      </w:pPr>
+      <w:r>
+        <w:rPr>
+          <w:b/>
+          <w:bCs/>
+        </w:rPr>
+        <w:t>hf auth whoami</w:t>
+      </w:r>
+    </w:p>
+    <w:p>
+      <w:r>
+        <w:t xml:space="preserve">if it could not identify then go for </w:t>
+      </w:r>
+    </w:p>
+    <w:p>
+      <w:pPr>
+        <w:rPr>
+          <w:b/>
+          <w:bCs/>
+        </w:rPr>
+      </w:pPr>
+      <w:r>
+        <w:rPr>
+          <w:b/>
+          <w:bCs/>
+        </w:rPr>
+        <w:t>hf auth login</w:t>
+      </w:r>
+    </w:p>
+    <w:p>
+      <w:r>
+        <w:t>and then give your API KEY of huggingface</w:t>
+      </w:r>
+    </w:p>
+    <w:p>
+      <w:r>
+        <w:rPr>
+          <w:noProof/>
+        </w:rPr>
+        <w:drawing>
+          <wp:inline distT="0" distB="0" distL="0" distR="0" wp14:anchorId="39B4FBFD" wp14:editId="0BAFE778">
+            <wp:extent cx="5731510" cy="768350"/>
+            <wp:effectExtent l="0" t="0" r="2540" b="0"/>
+            <wp:docPr id="732035834" name="Picture 1" descr="A screenshot of a computer&#10;&#10;AI-generated content may be incorrect."/>
+            <wp:cNvGraphicFramePr>
+              <a:graphicFrameLocks xmlns:a="http://schemas.openxmlformats.org/drawingml/2006/main" noChangeAspect="1"/>
+            </wp:cNvGraphicFramePr>
+            <a:graphic xmlns:a="http://schemas.openxmlformats.org/drawingml/2006/main">
+              <a:graphicData uri="http://schemas.openxmlformats.org/drawingml/2006/picture">
+                <pic:pic xmlns:pic="http://schemas.openxmlformats.org/drawingml/2006/picture">
+                  <pic:nvPicPr>
+                    <pic:cNvPr id="732035834" name="Picture 1" descr="A screenshot of a computer&#10;&#10;AI-generated content may be incorrect."/>
+                    <pic:cNvPicPr/>
+                  </pic:nvPicPr>
+                  <pic:blipFill>
+                    <a:blip r:embed="rId9"/>
+                    <a:stretch>
+                      <a:fillRect/>
+                    </a:stretch>
+                  </pic:blipFill>
+                  <pic:spPr>
+                    <a:xfrm>
+                      <a:off x="0" y="0"/>
+                      <a:ext cx="5731510" cy="768350"/>
+                    </a:xfrm>
+                    <a:prstGeom prst="rect">
+                      <a:avLst/>
+                    </a:prstGeom>
+                  </pic:spPr>
+                </pic:pic>
+              </a:graphicData>
+            </a:graphic>
+          </wp:inline>
+        </w:drawing>
+      </w:r>
+    </w:p>
+    <w:p/>
+    <w:p>
+      <w:r>
+        <w:t>How to Create Open AI chatbot?</w:t>
+      </w:r>
+    </w:p>
+    <w:p>
+      <w:r>
+        <w:t>How to create dynamic prompt for a user?</w:t>
+      </w:r>
+    </w:p>
+    <w:p>
+      <w:r>
+        <w:t>What is the difference between TypedDict, Pydantic and Json?</w:t>
+      </w:r>
+    </w:p>
+    <w:p/>
     <w:sectPr>
       <w:pgSz w:w="11906" w:h="16838"/>
       <w:pgMar w:top="1440" w:right="1440" w:bottom="1440" w:left="1440" w:header="708" w:footer="708" w:gutter="0"/>
@@ -973,6 +1208,29 @@
       <w:spacing w:val="5"/>
     </w:rPr>
   </w:style>
+  <w:style w:type="character" w:styleId="Hyperlink">
+    <w:name w:val="Hyperlink"/>
+    <w:basedOn w:val="DefaultParagraphFont"/>
+    <w:uiPriority w:val="99"/>
+    <w:unhideWhenUsed/>
+    <w:rsid w:val="00776002"/>
+    <w:rPr>
+      <w:color w:val="467886" w:themeColor="hyperlink"/>
+      <w:u w:val="single"/>
+    </w:rPr>
+  </w:style>
+  <w:style w:type="character" w:styleId="UnresolvedMention">
+    <w:name w:val="Unresolved Mention"/>
+    <w:basedOn w:val="DefaultParagraphFont"/>
+    <w:uiPriority w:val="99"/>
+    <w:semiHidden/>
+    <w:unhideWhenUsed/>
+    <w:rsid w:val="00776002"/>
+    <w:rPr>
+      <w:color w:val="605E5C"/>
+      <w:shd w:val="clear" w:color="auto" w:fill="E1DFDD"/>
+    </w:rPr>
+  </w:style>
 </w:styles>
 </file>
 

</xml_diff>